<commit_message>
readable format time, better messages, allowing to cancel multiple bookings back to back on state reset
</commit_message>
<xml_diff>
--- a/ass2-report.docx
+++ b/ass2-report.docx
@@ -223,6 +223,12 @@
             </a:graphic>
           </wp:inline>
         </w:drawing>
+      </w:r>
+    </w:p>
+    <w:p/>
+    <w:p>
+      <w:r>
+        <w:t>There is some prepopulated data of dentists and bookings.</w:t>
       </w:r>
     </w:p>
     <w:sectPr>

</xml_diff>